<commit_message>
Updated with remarks from CoderDojo BE community
</commit_message>
<xml_diff>
--- a/Brain food/Scratch/Clones/Src/NL - Attack of the clones.docx
+++ b/Brain food/Scratch/Clones/Src/NL - Attack of the clones.docx
@@ -80,11 +80,6 @@
       <w:r>
         <w:t>.</w:t>
       </w:r>
-    </w:p>
-    <w:p>
-      <w:pPr>
-        <w:pStyle w:val="Heading3"/>
-      </w:pPr>
     </w:p>
     <w:p>
       <w:pPr>
@@ -236,12 +231,23 @@
     <w:p/>
     <w:p>
       <w:r>
-        <w:t xml:space="preserve"> </w:t>
-      </w:r>
-    </w:p>
-    <w:p>
-      <w:r>
-        <w:t>Testtijd! Kik op het groene vlaggetje. Als alles goed gaat zou er nu al 1 beest over je scherm moeten kruipen.</w:t>
+        <w:t xml:space="preserve"> Testtijd! Kik op het groene vlaggetje. Als alles goed gaat zou er nu al 1 beest over je scherm moeten kruipen.</w:t>
+      </w:r>
+    </w:p>
+    <w:p>
+      <w:r>
+        <w:rPr>
+          <w:rFonts w:ascii="Open Sans Extrabold" w:hAnsi="Open Sans Extrabold" w:cs="Open Sans Extrabold"/>
+          <w:b/>
+          <w:color w:val="006175" w:themeColor="accent4"/>
+        </w:rPr>
+        <w:t>Tip</w:t>
+      </w:r>
+      <w:r>
+        <w:t>:</w:t>
+      </w:r>
+      <w:r>
+        <w:t xml:space="preserve"> Altijd verstandig om je projectje al te bewaren!</w:t>
       </w:r>
     </w:p>
     <w:p>
@@ -640,8 +646,10 @@
         <w:t xml:space="preserve">il </w:t>
       </w:r>
       <w:r>
-        <w:t xml:space="preserve">tot je genoeg beesten hebt. </w:t>
-      </w:r>
+        <w:t>tot je genoeg beesten hebt.</w:t>
+      </w:r>
+    </w:p>
+    <w:p>
       <w:r>
         <w:rPr>
           <w:rFonts w:ascii="Open Sans Extrabold" w:hAnsi="Open Sans Extrabold" w:cs="Open Sans Extrabold"/>
@@ -651,7 +659,19 @@
         <w:t>Tip</w:t>
       </w:r>
       <w:r>
-        <w:t>: bewaar je projectje voor je het groene vlaggetje klikt, als je echt overdreven hebt kan Scratch zo traag worden dat je niet meer kan bewaren…</w:t>
+        <w:t xml:space="preserve">: </w:t>
+      </w:r>
+      <w:r>
+        <w:t xml:space="preserve">bewaar je projectje voor je </w:t>
+      </w:r>
+      <w:r>
+        <w:t xml:space="preserve">op </w:t>
+      </w:r>
+      <w:r>
+        <w:t>het groene vlaggetje klikt</w:t>
+      </w:r>
+      <w:r>
+        <w:t>, als je echt overdreven hebt kan Scratch zo traag worden dat je niet meer kan bewaren…</w:t>
       </w:r>
     </w:p>
     <w:p>
@@ -679,8 +699,9 @@
       <w:r>
         <w:t xml:space="preserve"> te maken…</w:t>
       </w:r>
-    </w:p>
-    <w:p>
+      <w:r>
+        <w:t xml:space="preserve"> </w:t>
+      </w:r>
       <w:r>
         <w:t>Maar wat als je bijvoorbeeld je beesten sneller wil laten lopen? Of als je ze een geluidje wil laten mak</w:t>
       </w:r>
@@ -1446,6 +1467,11 @@
     <w:p/>
     <w:p>
       <w:r>
+        <w:t>Of ben je echt slim geweest en had je eerder een versie bewaard van je project met 1 beest? Dan had je dat terug kunnen openen en had je jezelf al dat klikwerk kunnen besparen.</w:t>
+      </w:r>
+    </w:p>
+    <w:p>
+      <w:r>
         <w:rPr>
           <w:noProof/>
           <w:lang w:eastAsia="nl-BE"/>
@@ -2337,7 +2363,12 @@
     </w:p>
     <w:p>
       <w:r>
-        <w:t xml:space="preserve">Altijd even veel beesten op je scherm is misschien niet wat je wil… Stel dat je </w:t>
+        <w:t>Altijd even</w:t>
+      </w:r>
+      <w:bookmarkStart w:id="0" w:name="_GoBack"/>
+      <w:bookmarkEnd w:id="0"/>
+      <w:r>
+        <w:t xml:space="preserve">veel beesten op je scherm is misschien niet wat je wil… Stel dat je </w:t>
       </w:r>
       <w:r>
         <w:t>1</w:t>
@@ -2544,9 +2575,6 @@
     </w:p>
     <w:p>
       <w:r>
-        <w:rPr>
-          <w:b/>
-        </w:rPr>
         <w:lastRenderedPageBreak/>
         <w:t>Gevonden wat er fout loopt?</w:t>
       </w:r>
@@ -2566,7 +2594,13 @@
         <w:t>s</w:t>
       </w:r>
       <w:r>
-        <w:t xml:space="preserve"> “Wanneer spatiebalk wordt ingedrukt – maak kloon van mijzelf” in het script van het beest staat zal niet enkel het oorspronkelijke beest maar ook alle klonen dit uitvoeren! Bij elke druk op de spatiebalk </w:t>
+        <w:t xml:space="preserve"> “Wanneer spatiebalk wordt ingedrukt – maak kloon van mijzelf” i</w:t>
+      </w:r>
+      <w:r>
+        <w:t>n het script van het beest staan</w:t>
+      </w:r>
+      <w:r>
+        <w:t xml:space="preserve"> zal niet enkel het oorspronkelijke beest maar ook alle klonen dit uitvoeren! Bij elke druk op de spatiebalk </w:t>
       </w:r>
       <w:r>
         <w:rPr>
@@ -2785,23 +2819,7 @@
           <w:color w:val="FFFFFF" w:themeColor="background1"/>
           <w:lang w:eastAsia="nl-BE"/>
         </w:rPr>
-        <w:t>P</w:t>
-      </w:r>
-      <w:r>
-        <w:rPr>
-          <w:b/>
-          <w:color w:val="FFFFFF" w:themeColor="background1"/>
-          <w:lang w:eastAsia="nl-BE"/>
-        </w:rPr>
-        <w:t>lezant-om-te-vertellen</w:t>
-      </w:r>
-      <w:r>
-        <w:rPr>
-          <w:b/>
-          <w:color w:val="FFFFFF" w:themeColor="background1"/>
-          <w:lang w:eastAsia="nl-BE"/>
-        </w:rPr>
-        <w:t>-maar-niemand-weet-of-het-echt-gebeurd-is-weetje</w:t>
+        <w:t>Plezant-om-te-vertellen-maar-niemand-weet-of-het-echt-gebeurd-is-weetje</w:t>
       </w:r>
     </w:p>
     <w:p>
@@ -2836,25 +2854,13 @@
         <w:rPr>
           <w:lang w:eastAsia="nl-BE"/>
         </w:rPr>
-        <w:t>D</w:t>
-      </w:r>
-      <w:r>
-        <w:rPr>
-          <w:lang w:eastAsia="nl-BE"/>
-        </w:rPr>
-        <w:t xml:space="preserve">e koning </w:t>
-      </w:r>
-      <w:r>
-        <w:rPr>
-          <w:lang w:eastAsia="nl-BE"/>
-        </w:rPr>
-        <w:t>wou l</w:t>
-      </w:r>
-      <w:r>
-        <w:rPr>
-          <w:lang w:eastAsia="nl-BE"/>
-        </w:rPr>
-        <w:t xml:space="preserve">ang lang </w:t>
+        <w:t>De koning wou l</w:t>
+      </w:r>
+      <w:r>
+        <w:rPr>
+          <w:lang w:eastAsia="nl-BE"/>
+        </w:rPr>
+        <w:t xml:space="preserve">ang </w:t>
       </w:r>
       <w:proofErr w:type="spellStart"/>
       <w:r>
@@ -2868,6 +2874,20 @@
         <w:rPr>
           <w:lang w:eastAsia="nl-BE"/>
         </w:rPr>
+        <w:t xml:space="preserve"> </w:t>
+      </w:r>
+      <w:proofErr w:type="spellStart"/>
+      <w:r>
+        <w:rPr>
+          <w:lang w:eastAsia="nl-BE"/>
+        </w:rPr>
+        <w:t>lang</w:t>
+      </w:r>
+      <w:proofErr w:type="spellEnd"/>
+      <w:r>
+        <w:rPr>
+          <w:lang w:eastAsia="nl-BE"/>
+        </w:rPr>
         <w:t xml:space="preserve"> geleden de uitvinder van het schaakspel belonen voor zijn fantastische </w:t>
       </w:r>
       <w:r>
@@ -2880,7 +2900,19 @@
         <w:rPr>
           <w:lang w:eastAsia="nl-BE"/>
         </w:rPr>
-        <w:t>. ‘Goh’, zij de uitvinder ‘Doe mij maar een schaakbord vol met rijstkorrels: 1 korrel op het eerste vakje, 2 op het tweede, 4 op het derde en zo telkens het dubbele tot alle 64 vakjes vol liggen’.</w:t>
+        <w:t xml:space="preserve">. ‘Goh’, </w:t>
+      </w:r>
+      <w:r>
+        <w:rPr>
+          <w:lang w:eastAsia="nl-BE"/>
+        </w:rPr>
+        <w:t>zei</w:t>
+      </w:r>
+      <w:r>
+        <w:rPr>
+          <w:lang w:eastAsia="nl-BE"/>
+        </w:rPr>
+        <w:t xml:space="preserve"> de uitvinder ‘Doe mij maar een schaakbord vol met rijstkorrels: 1 korrel op het eerste vakje, 2 op het tweede, 4 op het derde en zo telkens het dubbele tot alle 64 vakjes vol liggen’.</w:t>
       </w:r>
     </w:p>
     <w:p>
@@ -2915,13 +2947,7 @@
         <w:rPr>
           <w:lang w:eastAsia="nl-BE"/>
         </w:rPr>
-        <w:t>rijstkorrels geven</w:t>
-      </w:r>
-      <w:r>
-        <w:rPr>
-          <w:lang w:eastAsia="nl-BE"/>
-        </w:rPr>
-        <w:t xml:space="preserve"> </w:t>
+        <w:t xml:space="preserve">rijstkorrels geven </w:t>
       </w:r>
       <w:r>
         <w:rPr>
@@ -2939,7 +2965,19 @@
         <w:rPr>
           <w:lang w:eastAsia="nl-BE"/>
         </w:rPr>
-        <w:t xml:space="preserve"> om precies te zijn). Daar kan je al serieus wat potjes rijstpap mee </w:t>
+        <w:t xml:space="preserve"> om precies te zijn). </w:t>
+      </w:r>
+      <w:r>
+        <w:rPr>
+          <w:lang w:eastAsia="nl-BE"/>
+        </w:rPr>
+        <w:t xml:space="preserve">Alle rijstboeren ter wereld zouden zo’n 500 jaar nodig hebben om dat bij elkaar te sparen. </w:t>
+      </w:r>
+      <w:r>
+        <w:rPr>
+          <w:lang w:eastAsia="nl-BE"/>
+        </w:rPr>
+        <w:t xml:space="preserve">Daar kan je al serieus wat potjes rijstpap mee </w:t>
       </w:r>
       <w:r>
         <w:rPr>
@@ -3031,7 +3069,13 @@
         <w:t>Quizvraag</w:t>
       </w:r>
       <w:r>
-        <w:t xml:space="preserve">: hoe werkt dit als je ook nog eens klonen van een </w:t>
+        <w:t xml:space="preserve">: hoe werkt dit als je </w:t>
+      </w:r>
+      <w:r>
+        <w:t>daarbovenop</w:t>
+      </w:r>
+      <w:r>
+        <w:t xml:space="preserve"> nog eens klonen van een </w:t>
       </w:r>
       <w:proofErr w:type="spellStart"/>
       <w:r>
@@ -3232,13 +3276,7 @@
         </w:drawing>
       </w:r>
       <w:r>
-        <w:t xml:space="preserve">Inderdaad! </w:t>
-      </w:r>
-      <w:r>
-        <w:t>Elke kloon kan de variabele gebruiken en elke kloon kan een aparte waarde in de variabele stoppen.</w:t>
-      </w:r>
-      <w:r>
-        <w:t xml:space="preserve"> De variabele wordt dus als het ware mee gekloond. Zo kan je bijvoorbeeld tellen hoe vaak er op elke kloon geklikt werd.</w:t>
+        <w:t>Inderdaad! Elke kloon kan de variabele gebruiken en elke kloon kan een aparte waarde in de variabele stoppen. De variabele wordt dus als het ware mee gekloond. Zo kan je bijvoorbeeld tellen hoe vaak er op elke kloon geklikt werd.</w:t>
       </w:r>
     </w:p>
     <w:p/>
@@ -3758,50 +3796,43 @@
           <w:szCs w:val="16"/>
         </w:rPr>
       </w:pPr>
+      <w:proofErr w:type="gramStart"/>
       <w:r>
         <w:rPr>
           <w:sz w:val="16"/>
           <w:szCs w:val="16"/>
         </w:rPr>
-        <w:t>(</w:t>
-      </w:r>
-      <w:proofErr w:type="gramStart"/>
+        <w:t>niet</w:t>
+      </w:r>
+      <w:proofErr w:type="gramEnd"/>
       <w:r>
         <w:rPr>
           <w:sz w:val="16"/>
           <w:szCs w:val="16"/>
         </w:rPr>
-        <w:t>niet</w:t>
-      </w:r>
-      <w:proofErr w:type="gramEnd"/>
+        <w:t xml:space="preserve"> uitknippen </w:t>
+      </w:r>
+      <w:proofErr w:type="spellStart"/>
       <w:r>
         <w:rPr>
           <w:sz w:val="16"/>
           <w:szCs w:val="16"/>
         </w:rPr>
-        <w:t xml:space="preserve"> uitknippen </w:t>
-      </w:r>
-      <w:proofErr w:type="spellStart"/>
+        <w:t>aub</w:t>
+      </w:r>
+      <w:proofErr w:type="spellEnd"/>
       <w:r>
         <w:rPr>
           <w:sz w:val="16"/>
           <w:szCs w:val="16"/>
         </w:rPr>
-        <w:t>aub</w:t>
-      </w:r>
-      <w:proofErr w:type="spellEnd"/>
+        <w:t>, de volgende lezer wil vast ook nog een medaille :-</w:t>
+      </w:r>
       <w:r>
         <w:rPr>
           <w:sz w:val="16"/>
           <w:szCs w:val="16"/>
         </w:rPr>
-        <w:t>, de volgende lezer wil vast ook nog een medaille :-</w:t>
-      </w:r>
-      <w:r>
-        <w:rPr>
-          <w:sz w:val="16"/>
-          <w:szCs w:val="16"/>
-        </w:rPr>
         <w:t>)</w:t>
       </w:r>
     </w:p>
@@ -3831,8 +3862,6 @@
           <w:lang w:eastAsia="nl-BE"/>
         </w:rPr>
       </w:pPr>
-      <w:bookmarkStart w:id="0" w:name="_GoBack"/>
-      <w:bookmarkEnd w:id="0"/>
       <w:r>
         <w:rPr>
           <w:lang w:eastAsia="nl-BE"/>
@@ -4347,7 +4376,19 @@
         <w:rPr>
           <w:lang w:eastAsia="nl-BE"/>
         </w:rPr>
-        <w:t>Maak een memory spel. Telkens je 2 dezelfde kaarten vindt win je 5 miljard punten</w:t>
+        <w:t xml:space="preserve">Maak </w:t>
+      </w:r>
+      <w:r>
+        <w:rPr>
+          <w:lang w:eastAsia="nl-BE"/>
+        </w:rPr>
+        <w:t xml:space="preserve">toch </w:t>
+      </w:r>
+      <w:r>
+        <w:rPr>
+          <w:lang w:eastAsia="nl-BE"/>
+        </w:rPr>
+        <w:t>een memory spel. Telkens je 2 dezelfde kaarten vindt win je 5 miljard punten</w:t>
       </w:r>
       <w:r>
         <w:rPr>
@@ -4498,7 +4539,7 @@
                               <w:szCs w:val="56"/>
                               <w:lang w:val="en-US"/>
                             </w:rPr>
-                            <w:t>11</w:t>
+                            <w:t>12</w:t>
                           </w:r>
                           <w:r>
                             <w:rPr>
@@ -4582,7 +4623,7 @@
                         <w:szCs w:val="56"/>
                         <w:lang w:val="en-US"/>
                       </w:rPr>
-                      <w:t>11</w:t>
+                      <w:t>12</w:t>
                     </w:r>
                     <w:r>
                       <w:rPr>
@@ -6121,7 +6162,7 @@
 </file>
 
 <file path=customXml/itemProps1.xml><?xml version="1.0" encoding="utf-8"?>
-<ds:datastoreItem xmlns:ds="http://schemas.openxmlformats.org/officeDocument/2006/customXml" ds:itemID="{DA55E16D-3B8F-4E70-974A-3F06C211BB9B}">
+<ds:datastoreItem xmlns:ds="http://schemas.openxmlformats.org/officeDocument/2006/customXml" ds:itemID="{780022D6-9083-4D32-B269-13D935C4C722}">
   <ds:schemaRefs>
     <ds:schemaRef ds:uri="http://schemas.openxmlformats.org/officeDocument/2006/bibliography"/>
   </ds:schemaRefs>

</xml_diff>